<commit_message>
test sentimentNoun rule and distance rule, but no more improve
</commit_message>
<xml_diff>
--- a/错误分析.docx
+++ b/错误分析.docx
@@ -5077,7 +5077,14 @@
           <w:rFonts w:hint="eastAsia"/>
           <w:highlight w:val="green"/>
         </w:rPr>
-        <w:t>（毕竟这类词不错）</w:t>
+        <w:t>（毕竟这类词不多</w:t>
+      </w:r>
+      <w:r>
+        <w:rPr>
+          <w:rFonts w:hint="eastAsia"/>
+          <w:highlight w:val="green"/>
+        </w:rPr>
+        <w:t>）</w:t>
       </w:r>
       <w:r>
         <w:rPr>
@@ -5099,6 +5106,7 @@
         </w:tabs>
         <w:ind w:firstLineChars="0"/>
         <w:rPr>
+          <w:rFonts w:hint="eastAsia"/>
           <w:highlight w:val="green"/>
         </w:rPr>
       </w:pPr>
@@ -5116,18 +5124,102 @@
         </w:rPr>
         <w:t>：</w:t>
       </w:r>
-    </w:p>
-    <w:p>
-      <w:pPr>
-        <w:pStyle w:val="a5"/>
+      <w:r>
+        <w:rPr>
+          <w:rFonts w:hint="eastAsia"/>
+          <w:highlight w:val="green"/>
+        </w:rPr>
+        <w:t>不适合采用，因为语言分布的不确定性。</w:t>
+      </w:r>
+    </w:p>
+    <w:p>
+      <w:pPr>
+        <w:pStyle w:val="a5"/>
+        <w:numPr>
+          <w:ilvl w:val="0"/>
+          <w:numId w:val="2"/>
+        </w:numPr>
         <w:tabs>
           <w:tab w:val="left" w:pos="426"/>
         </w:tabs>
-        <w:ind w:left="720" w:firstLineChars="0" w:firstLine="0"/>
-        <w:rPr>
-          <w:highlight w:val="green"/>
-        </w:rPr>
-      </w:pPr>
+        <w:ind w:firstLineChars="0"/>
+        <w:rPr>
+          <w:rFonts w:hint="eastAsia"/>
+          <w:highlight w:val="green"/>
+        </w:rPr>
+      </w:pPr>
+      <w:r>
+        <w:rPr>
+          <w:rFonts w:hint="eastAsia"/>
+          <w:highlight w:val="green"/>
+        </w:rPr>
+        <w:t>有</w:t>
+      </w:r>
+      <w:r>
+        <w:rPr>
+          <w:rFonts w:hint="eastAsia"/>
+          <w:highlight w:val="green"/>
+        </w:rPr>
+        <w:t>|</w:t>
+      </w:r>
+      <w:r>
+        <w:rPr>
+          <w:rFonts w:hint="eastAsia"/>
+          <w:highlight w:val="green"/>
+        </w:rPr>
+        <w:t>没</w:t>
+      </w:r>
+      <w:r>
+        <w:rPr>
+          <w:rFonts w:hint="eastAsia"/>
+          <w:highlight w:val="green"/>
+        </w:rPr>
+        <w:t>|</w:t>
+      </w:r>
+      <w:r>
+        <w:rPr>
+          <w:rFonts w:hint="eastAsia"/>
+          <w:highlight w:val="green"/>
+        </w:rPr>
+        <w:t>无</w:t>
+      </w:r>
+      <w:r>
+        <w:rPr>
+          <w:rFonts w:hint="eastAsia"/>
+          <w:highlight w:val="green"/>
+        </w:rPr>
+        <w:t>+</w:t>
+      </w:r>
+      <w:r>
+        <w:rPr>
+          <w:rFonts w:hint="eastAsia"/>
+          <w:highlight w:val="green"/>
+        </w:rPr>
+        <w:t>名词性情感词，无明显改进。</w:t>
+      </w:r>
+    </w:p>
+    <w:p>
+      <w:pPr>
+        <w:pStyle w:val="a5"/>
+        <w:numPr>
+          <w:ilvl w:val="0"/>
+          <w:numId w:val="2"/>
+        </w:numPr>
+        <w:tabs>
+          <w:tab w:val="left" w:pos="426"/>
+        </w:tabs>
+        <w:ind w:firstLineChars="0"/>
+        <w:rPr>
+          <w:highlight w:val="green"/>
+        </w:rPr>
+      </w:pPr>
+      <w:r>
+        <w:rPr>
+          <w:rFonts w:hint="eastAsia"/>
+          <w:highlight w:val="green"/>
+        </w:rPr>
+        <w:t>非核心句块过滤。</w:t>
+      </w:r>
     </w:p>
     <w:sectPr>
       <w:pgSz w:w="11906" w:h="16838"/>

</xml_diff>

<commit_message>
test reference search and try to improve
</commit_message>
<xml_diff>
--- a/错误分析.docx
+++ b/错误分析.docx
@@ -1260,7 +1260,6 @@
         </w:rPr>
         <w:t>评价对象并非是政策，而是前一个，所以对</w:t>
       </w:r>
-      <w:proofErr w:type="spellStart"/>
       <w:r>
         <w:rPr>
           <w:rFonts w:hint="eastAsia"/>
@@ -1268,7 +1267,6 @@
         </w:rPr>
         <w:t>u+de+n</w:t>
       </w:r>
-      <w:proofErr w:type="spellEnd"/>
       <w:r>
         <w:rPr>
           <w:rFonts w:hint="eastAsia"/>
@@ -1276,7 +1274,6 @@
         </w:rPr>
         <w:t>或</w:t>
       </w:r>
-      <w:proofErr w:type="spellStart"/>
       <w:r>
         <w:rPr>
           <w:rFonts w:hint="eastAsia"/>
@@ -1284,7 +1281,6 @@
         </w:rPr>
         <w:t>u+n</w:t>
       </w:r>
-      <w:proofErr w:type="spellEnd"/>
       <w:r>
         <w:rPr>
           <w:rFonts w:hint="eastAsia"/>
@@ -2012,14 +2008,12 @@
         </w:rPr>
         <w:t>了魅族的图标，</w:t>
       </w:r>
-      <w:proofErr w:type="spellStart"/>
       <w:r>
         <w:rPr>
           <w:rFonts w:hint="eastAsia"/>
         </w:rPr>
         <w:t>wp</w:t>
       </w:r>
-      <w:proofErr w:type="spellEnd"/>
       <w:r>
         <w:rPr>
           <w:rFonts w:hint="eastAsia"/>
@@ -2038,14 +2032,12 @@
         </w:rPr>
         <w:t>的多任务，</w:t>
       </w:r>
-      <w:proofErr w:type="spellStart"/>
       <w:r>
         <w:rPr>
           <w:rFonts w:hint="eastAsia"/>
         </w:rPr>
         <w:t>miui</w:t>
       </w:r>
-      <w:proofErr w:type="spellEnd"/>
       <w:r>
         <w:rPr>
           <w:rFonts w:hint="eastAsia"/>
@@ -2581,33 +2573,11 @@
         </w:rPr>
         <w:t>看了视频才知道老罗的</w:t>
       </w:r>
-      <w:proofErr w:type="spellStart"/>
-      <w:r>
-        <w:rPr>
-          <w:rFonts w:hint="eastAsia"/>
-        </w:rPr>
-        <w:t>smartisan</w:t>
-      </w:r>
-      <w:proofErr w:type="spellEnd"/>
-      <w:r>
-        <w:rPr>
-          <w:rFonts w:hint="eastAsia"/>
-        </w:rPr>
-        <w:t xml:space="preserve"> </w:t>
-      </w:r>
-      <w:proofErr w:type="spellStart"/>
-      <w:r>
-        <w:rPr>
-          <w:rFonts w:hint="eastAsia"/>
-        </w:rPr>
-        <w:t>os</w:t>
-      </w:r>
-      <w:proofErr w:type="spellEnd"/>
-      <w:r>
-        <w:rPr>
-          <w:rFonts w:hint="eastAsia"/>
-        </w:rPr>
-        <w:t xml:space="preserve"> </w:t>
+      <w:r>
+        <w:rPr>
+          <w:rFonts w:hint="eastAsia"/>
+        </w:rPr>
+        <w:t xml:space="preserve">smartisan os </w:t>
       </w:r>
       <w:r>
         <w:rPr>
@@ -2759,21 +2729,7 @@
         <w:rPr>
           <w:rFonts w:hint="eastAsia"/>
         </w:rPr>
-        <w:t>&lt;sentence id="3" opinionated="Y" polarity="NEG" target_word_1="</w:t>
-      </w:r>
-      <w:proofErr w:type="spellStart"/>
-      <w:r>
-        <w:rPr>
-          <w:rFonts w:hint="eastAsia"/>
-        </w:rPr>
-        <w:t>rom</w:t>
-      </w:r>
-      <w:proofErr w:type="spellEnd"/>
-      <w:r>
-        <w:rPr>
-          <w:rFonts w:hint="eastAsia"/>
-        </w:rPr>
-        <w:t>" target_begin_1="22" target_end_1="24" target_polarity_1="NEG"&gt;</w:t>
+        <w:t>&lt;sentence id="3" opinionated="Y" polarity="NEG" target_word_1="rom" target_begin_1="22" target_end_1="24" target_polarity_1="NEG"&gt;</w:t>
       </w:r>
       <w:r>
         <w:rPr>
@@ -3078,28 +3034,24 @@
         </w:rPr>
         <w:t>个多小时，实拍老罗锤子</w:t>
       </w:r>
-      <w:proofErr w:type="spellStart"/>
       <w:r>
         <w:rPr>
           <w:rFonts w:hint="eastAsia"/>
         </w:rPr>
         <w:t>rom</w:t>
       </w:r>
-      <w:proofErr w:type="spellEnd"/>
       <w:r>
         <w:rPr>
           <w:rFonts w:hint="eastAsia"/>
         </w:rPr>
         <w:t>发布会；我个人觉得交互还是不错的，但一开始感觉老罗要做手机，后来才知道老罗做的是锤子</w:t>
       </w:r>
-      <w:proofErr w:type="spellStart"/>
       <w:r>
         <w:rPr>
           <w:rFonts w:hint="eastAsia"/>
         </w:rPr>
         <w:t>rom</w:t>
       </w:r>
-      <w:proofErr w:type="spellEnd"/>
       <w:r>
         <w:rPr>
           <w:rFonts w:hint="eastAsia"/>
@@ -3143,7 +3095,6 @@
         </w:rPr>
         <w:t>关于如何处理（此句中</w:t>
       </w:r>
-      <w:proofErr w:type="spellStart"/>
       <w:r>
         <w:rPr>
           <w:rFonts w:hint="eastAsia"/>
@@ -3152,7 +3103,6 @@
         </w:rPr>
         <w:t>rom</w:t>
       </w:r>
-      <w:proofErr w:type="spellEnd"/>
       <w:r>
         <w:rPr>
           <w:rFonts w:hint="eastAsia"/>
@@ -3442,14 +3392,12 @@
         </w:rPr>
         <w:t>锤子</w:t>
       </w:r>
-      <w:proofErr w:type="spellStart"/>
       <w:r>
         <w:rPr>
           <w:rFonts w:hint="eastAsia"/>
         </w:rPr>
         <w:t>rom</w:t>
       </w:r>
-      <w:proofErr w:type="spellEnd"/>
       <w:r>
         <w:rPr>
           <w:rFonts w:hint="eastAsia"/>
@@ -3587,28 +3535,24 @@
         </w:rPr>
         <w:t>还是很振奋人心的，不过吧，巴中人民应该懂的，＂锤子＂实在不雅，叫工匠也好啊对吧</w:t>
       </w:r>
-      <w:proofErr w:type="spellStart"/>
       <w:r>
         <w:rPr>
           <w:rFonts w:hint="eastAsia"/>
         </w:rPr>
         <w:t>ps</w:t>
       </w:r>
-      <w:proofErr w:type="spellEnd"/>
       <w:r>
         <w:rPr>
           <w:rFonts w:hint="eastAsia"/>
         </w:rPr>
         <w:t>：</w:t>
       </w:r>
-      <w:proofErr w:type="spellStart"/>
       <w:r>
         <w:rPr>
           <w:rFonts w:hint="eastAsia"/>
         </w:rPr>
         <w:t>rom</w:t>
       </w:r>
-      <w:proofErr w:type="spellEnd"/>
       <w:r>
         <w:rPr>
           <w:rFonts w:hint="eastAsia"/>
@@ -3691,7 +3635,6 @@
           <w:highlight w:val="yellow"/>
         </w:rPr>
       </w:pPr>
-      <w:proofErr w:type="spellStart"/>
       <w:r>
         <w:rPr>
           <w:highlight w:val="yellow"/>
@@ -3718,7 +3661,6 @@
         </w:rPr>
         <w:t>+a+n</w:t>
       </w:r>
-      <w:proofErr w:type="spellEnd"/>
       <w:r>
         <w:rPr>
           <w:rFonts w:hint="eastAsia"/>
@@ -3781,14 +3723,12 @@
         </w:rPr>
         <w:t>主：</w:t>
       </w:r>
-      <w:proofErr w:type="spellStart"/>
       <w:r>
         <w:rPr>
           <w:rFonts w:hint="eastAsia"/>
         </w:rPr>
         <w:t>cwyalpha</w:t>
       </w:r>
-      <w:proofErr w:type="spellEnd"/>
     </w:p>
     <w:p>
       <w:pPr>
@@ -3808,14 +3748,12 @@
         </w:rPr>
         <w:t>上被识别进去了。</w:t>
       </w:r>
-      <w:proofErr w:type="spellStart"/>
       <w:r>
         <w:rPr>
           <w:highlight w:val="red"/>
         </w:rPr>
         <w:t>nd</w:t>
       </w:r>
-      <w:proofErr w:type="spellEnd"/>
       <w:r>
         <w:rPr>
           <w:rFonts w:hint="eastAsia"/>
@@ -3902,7 +3840,6 @@
       <w:r>
         <w:t>是不是可以考虑这种</w:t>
       </w:r>
-      <w:proofErr w:type="spellStart"/>
       <w:r>
         <w:t>sb</w:t>
       </w:r>
@@ -3912,7 +3849,6 @@
         </w:rPr>
         <w:t>v</w:t>
       </w:r>
-      <w:proofErr w:type="spellEnd"/>
       <w:r>
         <w:rPr>
           <w:rFonts w:hint="eastAsia"/>
@@ -4845,21 +4781,12 @@
         </w:rPr>
         <w:t>）</w:t>
       </w:r>
-      <w:proofErr w:type="spellStart"/>
-      <w:r>
-        <w:rPr>
-          <w:rFonts w:hint="eastAsia"/>
-          <w:highlight w:val="green"/>
-        </w:rPr>
-        <w:t>TargetExtractor</w:t>
-      </w:r>
-      <w:proofErr w:type="spellEnd"/>
-      <w:r>
-        <w:rPr>
-          <w:rFonts w:hint="eastAsia"/>
-          <w:highlight w:val="green"/>
-        </w:rPr>
-        <w:t>:</w:t>
+      <w:r>
+        <w:rPr>
+          <w:rFonts w:hint="eastAsia"/>
+          <w:highlight w:val="green"/>
+        </w:rPr>
+        <w:t>TargetExtractor:</w:t>
       </w:r>
     </w:p>
     <w:p>
@@ -5210,6 +5137,7 @@
         </w:tabs>
         <w:ind w:firstLineChars="0"/>
         <w:rPr>
+          <w:rFonts w:hint="eastAsia"/>
           <w:highlight w:val="green"/>
         </w:rPr>
       </w:pPr>
@@ -5219,6 +5147,60 @@
           <w:highlight w:val="green"/>
         </w:rPr>
         <w:t>非核心句块过滤。</w:t>
+      </w:r>
+    </w:p>
+    <w:p>
+      <w:pPr>
+        <w:pStyle w:val="a5"/>
+        <w:numPr>
+          <w:ilvl w:val="0"/>
+          <w:numId w:val="2"/>
+        </w:numPr>
+        <w:tabs>
+          <w:tab w:val="left" w:pos="426"/>
+        </w:tabs>
+        <w:ind w:firstLineChars="0"/>
+        <w:rPr>
+          <w:rFonts w:hint="eastAsia"/>
+          <w:highlight w:val="green"/>
+        </w:rPr>
+      </w:pPr>
+      <w:r>
+        <w:rPr>
+          <w:rFonts w:hint="eastAsia"/>
+          <w:highlight w:val="green"/>
+        </w:rPr>
+        <w:t>修正了评估</w:t>
+      </w:r>
+      <w:r>
+        <w:rPr>
+          <w:rFonts w:hint="eastAsia"/>
+          <w:highlight w:val="green"/>
+        </w:rPr>
+        <w:t>bug</w:t>
+      </w:r>
+    </w:p>
+    <w:p>
+      <w:pPr>
+        <w:pStyle w:val="a5"/>
+        <w:numPr>
+          <w:ilvl w:val="0"/>
+          <w:numId w:val="2"/>
+        </w:numPr>
+        <w:tabs>
+          <w:tab w:val="left" w:pos="426"/>
+        </w:tabs>
+        <w:ind w:firstLineChars="0"/>
+        <w:rPr>
+          <w:highlight w:val="green"/>
+        </w:rPr>
+      </w:pPr>
+      <w:r>
+        <w:rPr>
+          <w:rFonts w:hint="eastAsia"/>
+          <w:highlight w:val="green"/>
+        </w:rPr>
+        <w:t>需要分离出可做评价对象一部分的评价词词典，如才能、才气等</w:t>
       </w:r>
     </w:p>
     <w:sectPr>

</xml_diff>

<commit_message>
try to improve in SR A0A1
</commit_message>
<xml_diff>
--- a/错误分析.docx
+++ b/错误分析.docx
@@ -1260,6 +1260,7 @@
         </w:rPr>
         <w:t>评价对象并非是政策，而是前一个，所以对</w:t>
       </w:r>
+      <w:proofErr w:type="spellStart"/>
       <w:r>
         <w:rPr>
           <w:rFonts w:hint="eastAsia"/>
@@ -1267,6 +1268,7 @@
         </w:rPr>
         <w:t>u+de+n</w:t>
       </w:r>
+      <w:proofErr w:type="spellEnd"/>
       <w:r>
         <w:rPr>
           <w:rFonts w:hint="eastAsia"/>
@@ -1274,6 +1276,7 @@
         </w:rPr>
         <w:t>或</w:t>
       </w:r>
+      <w:proofErr w:type="spellStart"/>
       <w:r>
         <w:rPr>
           <w:rFonts w:hint="eastAsia"/>
@@ -1281,6 +1284,7 @@
         </w:rPr>
         <w:t>u+n</w:t>
       </w:r>
+      <w:proofErr w:type="spellEnd"/>
       <w:r>
         <w:rPr>
           <w:rFonts w:hint="eastAsia"/>
@@ -2008,12 +2012,14 @@
         </w:rPr>
         <w:t>了魅族的图标，</w:t>
       </w:r>
+      <w:proofErr w:type="spellStart"/>
       <w:r>
         <w:rPr>
           <w:rFonts w:hint="eastAsia"/>
         </w:rPr>
         <w:t>wp</w:t>
       </w:r>
+      <w:proofErr w:type="spellEnd"/>
       <w:r>
         <w:rPr>
           <w:rFonts w:hint="eastAsia"/>
@@ -2032,12 +2038,14 @@
         </w:rPr>
         <w:t>的多任务，</w:t>
       </w:r>
+      <w:proofErr w:type="spellStart"/>
       <w:r>
         <w:rPr>
           <w:rFonts w:hint="eastAsia"/>
         </w:rPr>
         <w:t>miui</w:t>
       </w:r>
+      <w:proofErr w:type="spellEnd"/>
       <w:r>
         <w:rPr>
           <w:rFonts w:hint="eastAsia"/>
@@ -2573,11 +2581,33 @@
         </w:rPr>
         <w:t>看了视频才知道老罗的</w:t>
       </w:r>
-      <w:r>
-        <w:rPr>
-          <w:rFonts w:hint="eastAsia"/>
-        </w:rPr>
-        <w:t xml:space="preserve">smartisan os </w:t>
+      <w:proofErr w:type="spellStart"/>
+      <w:r>
+        <w:rPr>
+          <w:rFonts w:hint="eastAsia"/>
+        </w:rPr>
+        <w:t>smartisan</w:t>
+      </w:r>
+      <w:proofErr w:type="spellEnd"/>
+      <w:r>
+        <w:rPr>
+          <w:rFonts w:hint="eastAsia"/>
+        </w:rPr>
+        <w:t xml:space="preserve"> </w:t>
+      </w:r>
+      <w:proofErr w:type="spellStart"/>
+      <w:r>
+        <w:rPr>
+          <w:rFonts w:hint="eastAsia"/>
+        </w:rPr>
+        <w:t>os</w:t>
+      </w:r>
+      <w:proofErr w:type="spellEnd"/>
+      <w:r>
+        <w:rPr>
+          <w:rFonts w:hint="eastAsia"/>
+        </w:rPr>
+        <w:t xml:space="preserve"> </w:t>
       </w:r>
       <w:r>
         <w:rPr>
@@ -2729,7 +2759,21 @@
         <w:rPr>
           <w:rFonts w:hint="eastAsia"/>
         </w:rPr>
-        <w:t>&lt;sentence id="3" opinionated="Y" polarity="NEG" target_word_1="rom" target_begin_1="22" target_end_1="24" target_polarity_1="NEG"&gt;</w:t>
+        <w:t>&lt;sentence id="3" opinionated="Y" polarity="NEG" target_word_1="</w:t>
+      </w:r>
+      <w:proofErr w:type="spellStart"/>
+      <w:r>
+        <w:rPr>
+          <w:rFonts w:hint="eastAsia"/>
+        </w:rPr>
+        <w:t>rom</w:t>
+      </w:r>
+      <w:proofErr w:type="spellEnd"/>
+      <w:r>
+        <w:rPr>
+          <w:rFonts w:hint="eastAsia"/>
+        </w:rPr>
+        <w:t>" target_begin_1="22" target_end_1="24" target_polarity_1="NEG"&gt;</w:t>
       </w:r>
       <w:r>
         <w:rPr>
@@ -3034,24 +3078,28 @@
         </w:rPr>
         <w:t>个多小时，实拍老罗锤子</w:t>
       </w:r>
+      <w:proofErr w:type="spellStart"/>
       <w:r>
         <w:rPr>
           <w:rFonts w:hint="eastAsia"/>
         </w:rPr>
         <w:t>rom</w:t>
       </w:r>
+      <w:proofErr w:type="spellEnd"/>
       <w:r>
         <w:rPr>
           <w:rFonts w:hint="eastAsia"/>
         </w:rPr>
         <w:t>发布会；我个人觉得交互还是不错的，但一开始感觉老罗要做手机，后来才知道老罗做的是锤子</w:t>
       </w:r>
+      <w:proofErr w:type="spellStart"/>
       <w:r>
         <w:rPr>
           <w:rFonts w:hint="eastAsia"/>
         </w:rPr>
         <w:t>rom</w:t>
       </w:r>
+      <w:proofErr w:type="spellEnd"/>
       <w:r>
         <w:rPr>
           <w:rFonts w:hint="eastAsia"/>
@@ -3095,6 +3143,7 @@
         </w:rPr>
         <w:t>关于如何处理（此句中</w:t>
       </w:r>
+      <w:proofErr w:type="spellStart"/>
       <w:r>
         <w:rPr>
           <w:rFonts w:hint="eastAsia"/>
@@ -3103,6 +3152,7 @@
         </w:rPr>
         <w:t>rom</w:t>
       </w:r>
+      <w:proofErr w:type="spellEnd"/>
       <w:r>
         <w:rPr>
           <w:rFonts w:hint="eastAsia"/>
@@ -3392,12 +3442,14 @@
         </w:rPr>
         <w:t>锤子</w:t>
       </w:r>
+      <w:proofErr w:type="spellStart"/>
       <w:r>
         <w:rPr>
           <w:rFonts w:hint="eastAsia"/>
         </w:rPr>
         <w:t>rom</w:t>
       </w:r>
+      <w:proofErr w:type="spellEnd"/>
       <w:r>
         <w:rPr>
           <w:rFonts w:hint="eastAsia"/>
@@ -3535,24 +3587,28 @@
         </w:rPr>
         <w:t>还是很振奋人心的，不过吧，巴中人民应该懂的，＂锤子＂实在不雅，叫工匠也好啊对吧</w:t>
       </w:r>
+      <w:proofErr w:type="spellStart"/>
       <w:r>
         <w:rPr>
           <w:rFonts w:hint="eastAsia"/>
         </w:rPr>
         <w:t>ps</w:t>
       </w:r>
+      <w:proofErr w:type="spellEnd"/>
       <w:r>
         <w:rPr>
           <w:rFonts w:hint="eastAsia"/>
         </w:rPr>
         <w:t>：</w:t>
       </w:r>
+      <w:proofErr w:type="spellStart"/>
       <w:r>
         <w:rPr>
           <w:rFonts w:hint="eastAsia"/>
         </w:rPr>
         <w:t>rom</w:t>
       </w:r>
+      <w:proofErr w:type="spellEnd"/>
       <w:r>
         <w:rPr>
           <w:rFonts w:hint="eastAsia"/>
@@ -3635,6 +3691,7 @@
           <w:highlight w:val="yellow"/>
         </w:rPr>
       </w:pPr>
+      <w:proofErr w:type="spellStart"/>
       <w:r>
         <w:rPr>
           <w:highlight w:val="yellow"/>
@@ -3661,6 +3718,7 @@
         </w:rPr>
         <w:t>+a+n</w:t>
       </w:r>
+      <w:proofErr w:type="spellEnd"/>
       <w:r>
         <w:rPr>
           <w:rFonts w:hint="eastAsia"/>
@@ -3723,12 +3781,14 @@
         </w:rPr>
         <w:t>主：</w:t>
       </w:r>
+      <w:proofErr w:type="spellStart"/>
       <w:r>
         <w:rPr>
           <w:rFonts w:hint="eastAsia"/>
         </w:rPr>
         <w:t>cwyalpha</w:t>
       </w:r>
+      <w:proofErr w:type="spellEnd"/>
     </w:p>
     <w:p>
       <w:pPr>
@@ -3748,12 +3808,14 @@
         </w:rPr>
         <w:t>上被识别进去了。</w:t>
       </w:r>
+      <w:proofErr w:type="spellStart"/>
       <w:r>
         <w:rPr>
           <w:highlight w:val="red"/>
         </w:rPr>
         <w:t>nd</w:t>
       </w:r>
+      <w:proofErr w:type="spellEnd"/>
       <w:r>
         <w:rPr>
           <w:rFonts w:hint="eastAsia"/>
@@ -3840,6 +3902,7 @@
       <w:r>
         <w:t>是不是可以考虑这种</w:t>
       </w:r>
+      <w:proofErr w:type="spellStart"/>
       <w:r>
         <w:t>sb</w:t>
       </w:r>
@@ -3849,6 +3912,7 @@
         </w:rPr>
         <w:t>v</w:t>
       </w:r>
+      <w:proofErr w:type="spellEnd"/>
       <w:r>
         <w:rPr>
           <w:rFonts w:hint="eastAsia"/>
@@ -4781,12 +4845,21 @@
         </w:rPr>
         <w:t>）</w:t>
       </w:r>
-      <w:r>
-        <w:rPr>
-          <w:rFonts w:hint="eastAsia"/>
-          <w:highlight w:val="green"/>
-        </w:rPr>
-        <w:t>TargetExtractor:</w:t>
+      <w:proofErr w:type="spellStart"/>
+      <w:r>
+        <w:rPr>
+          <w:rFonts w:hint="eastAsia"/>
+          <w:highlight w:val="green"/>
+        </w:rPr>
+        <w:t>TargetExtractor</w:t>
+      </w:r>
+      <w:proofErr w:type="spellEnd"/>
+      <w:r>
+        <w:rPr>
+          <w:rFonts w:hint="eastAsia"/>
+          <w:highlight w:val="green"/>
+        </w:rPr>
+        <w:t>:</w:t>
       </w:r>
     </w:p>
     <w:p>
@@ -5192,15 +5265,67 @@
         </w:tabs>
         <w:ind w:firstLineChars="0"/>
         <w:rPr>
-          <w:highlight w:val="green"/>
-        </w:rPr>
-      </w:pPr>
-      <w:r>
-        <w:rPr>
-          <w:rFonts w:hint="eastAsia"/>
-          <w:highlight w:val="green"/>
+          <w:rFonts w:hint="eastAsia"/>
+          <w:highlight w:val="yellow"/>
+        </w:rPr>
+      </w:pPr>
+      <w:r>
+        <w:rPr>
+          <w:rFonts w:hint="eastAsia"/>
+          <w:highlight w:val="yellow"/>
         </w:rPr>
         <w:t>需要分离出可做评价对象一部分的评价词词典，如才能、才气等</w:t>
+      </w:r>
+    </w:p>
+    <w:p>
+      <w:pPr>
+        <w:pStyle w:val="a5"/>
+        <w:numPr>
+          <w:ilvl w:val="0"/>
+          <w:numId w:val="2"/>
+        </w:numPr>
+        <w:tabs>
+          <w:tab w:val="left" w:pos="426"/>
+        </w:tabs>
+        <w:ind w:firstLineChars="0"/>
+        <w:rPr>
+          <w:highlight w:val="yellow"/>
+        </w:rPr>
+      </w:pPr>
+      <w:r>
+        <w:rPr>
+          <w:rFonts w:hint="eastAsia"/>
+          <w:highlight w:val="yellow"/>
+        </w:rPr>
+        <w:t>关注非感情动词是</w:t>
+      </w:r>
+      <w:r>
+        <w:rPr>
+          <w:rFonts w:hint="eastAsia"/>
+          <w:highlight w:val="yellow"/>
+        </w:rPr>
+        <w:t>A1</w:t>
+      </w:r>
+      <w:r>
+        <w:rPr>
+          <w:rFonts w:hint="eastAsia"/>
+          <w:highlight w:val="yellow"/>
+        </w:rPr>
+        <w:t>感情能关联到</w:t>
+      </w:r>
+      <w:r>
+        <w:rPr>
+          <w:rFonts w:hint="eastAsia"/>
+          <w:highlight w:val="yellow"/>
+        </w:rPr>
+        <w:t>A0</w:t>
+      </w:r>
+      <w:r>
+        <w:rPr>
+          <w:rFonts w:hint="eastAsia"/>
+          <w:highlight w:val="yellow"/>
+        </w:rPr>
+        <w:t>还是无法关联到</w:t>
       </w:r>
     </w:p>
     <w:sectPr>

</xml_diff>

<commit_message>
add A0hr and contrast check
</commit_message>
<xml_diff>
--- a/错误分析.docx
+++ b/错误分析.docx
@@ -5407,6 +5407,7 @@
         </w:tabs>
         <w:ind w:left="720" w:firstLineChars="0" w:firstLine="0"/>
         <w:rPr>
+          <w:rFonts w:hint="eastAsia"/>
           <w:highlight w:val="green"/>
         </w:rPr>
       </w:pPr>
@@ -5417,6 +5418,70 @@
         </w:rPr>
         <w:t>转折词生效范围：是不是应该是自从转折词开始后的位置到结尾。</w:t>
       </w:r>
+    </w:p>
+    <w:p>
+      <w:pPr>
+        <w:pStyle w:val="a5"/>
+        <w:numPr>
+          <w:ilvl w:val="0"/>
+          <w:numId w:val="2"/>
+        </w:numPr>
+        <w:tabs>
+          <w:tab w:val="left" w:pos="426"/>
+        </w:tabs>
+        <w:ind w:firstLineChars="0"/>
+        <w:rPr>
+          <w:rFonts w:hint="eastAsia"/>
+          <w:highlight w:val="green"/>
+        </w:rPr>
+      </w:pPr>
+      <w:r>
+        <w:rPr>
+          <w:rFonts w:hint="eastAsia"/>
+          <w:highlight w:val="green"/>
+        </w:rPr>
+        <w:t>A</w:t>
+      </w:r>
+      <w:r>
+        <w:rPr>
+          <w:rFonts w:hint="eastAsia"/>
+          <w:highlight w:val="green"/>
+        </w:rPr>
+        <w:t>0</w:t>
+      </w:r>
+      <w:r>
+        <w:rPr>
+          <w:rFonts w:hint="eastAsia"/>
+          <w:highlight w:val="green"/>
+        </w:rPr>
+        <w:t>含人称代词，不考虑</w:t>
+      </w:r>
+      <w:r>
+        <w:rPr>
+          <w:rFonts w:hint="eastAsia"/>
+          <w:highlight w:val="green"/>
+        </w:rPr>
+        <w:t>A1</w:t>
+      </w:r>
+      <w:r>
+        <w:rPr>
+          <w:rFonts w:hint="eastAsia"/>
+          <w:highlight w:val="green"/>
+        </w:rPr>
+        <w:t>评价对象。</w:t>
+      </w:r>
+    </w:p>
+    <w:p>
+      <w:pPr>
+        <w:pStyle w:val="a5"/>
+        <w:tabs>
+          <w:tab w:val="left" w:pos="426"/>
+        </w:tabs>
+        <w:ind w:left="720" w:firstLineChars="0" w:firstLine="0"/>
+        <w:rPr>
+          <w:highlight w:val="green"/>
+        </w:rPr>
+      </w:pPr>
     </w:p>
     <w:sectPr>
       <w:pgSz w:w="11906" w:h="16838"/>

</xml_diff>